<commit_message>
Added Metrics set and data collected
</commit_message>
<xml_diff>
--- a/Project/Phase 2/Sprint2/Rafael Pereira/metrics_set_Rafael_Pereira.docx
+++ b/Project/Phase 2/Sprint2/Rafael Pereira/metrics_set_Rafael_Pereira.docx
@@ -35,6 +35,190 @@
     </w:p>
     <w:p>
       <w:pPr>
+        <w:pStyle w:val="PargrafodaLista"/>
+        <w:numPr>
+          <w:ilvl w:val="0"/>
+          <w:numId w:val="3"/>
+        </w:numPr>
+        <w:rPr>
+          <w:rStyle w:val="rynqvb"/>
+          <w:lang w:val="en-GB"/>
+        </w:rPr>
+      </w:pPr>
+      <w:proofErr w:type="spellStart"/>
+      <w:r>
+        <w:rPr>
+          <w:lang w:val="en-GB"/>
+        </w:rPr>
+        <w:t>Chidamber-Kemerer</w:t>
+      </w:r>
+      <w:proofErr w:type="spellEnd"/>
+      <w:r>
+        <w:rPr>
+          <w:lang w:val="en-GB"/>
+        </w:rPr>
+        <w:t xml:space="preserve"> metrics</w:t>
+      </w:r>
+    </w:p>
+    <w:p>
+      <w:pPr>
+        <w:rPr>
+          <w:rStyle w:val="rynqvb"/>
+          <w:lang w:val="en-GB"/>
+        </w:rPr>
+      </w:pPr>
+      <w:r>
+        <w:rPr>
+          <w:rStyle w:val="rynqvb"/>
+          <w:rFonts w:asciiTheme="majorHAnsi" w:hAnsiTheme="majorHAnsi" w:cstheme="majorHAnsi"/>
+          <w:b/>
+          <w:bCs/>
+          <w:sz w:val="28"/>
+          <w:szCs w:val="28"/>
+          <w:lang w:val="en"/>
+        </w:rPr>
+        <w:t xml:space="preserve">Average values of metrics for the </w:t>
+      </w:r>
+      <w:proofErr w:type="spellStart"/>
+      <w:r>
+        <w:rPr>
+          <w:rStyle w:val="rynqvb"/>
+          <w:rFonts w:asciiTheme="majorHAnsi" w:hAnsiTheme="majorHAnsi" w:cstheme="majorHAnsi"/>
+          <w:b/>
+          <w:bCs/>
+          <w:i/>
+          <w:iCs/>
+          <w:sz w:val="28"/>
+          <w:szCs w:val="28"/>
+          <w:lang w:val="en"/>
+        </w:rPr>
+        <w:t>ganttproject</w:t>
+      </w:r>
+      <w:proofErr w:type="spellEnd"/>
+      <w:r>
+        <w:rPr>
+          <w:rStyle w:val="rynqvb"/>
+          <w:rFonts w:asciiTheme="majorHAnsi" w:hAnsiTheme="majorHAnsi" w:cstheme="majorHAnsi"/>
+          <w:b/>
+          <w:bCs/>
+          <w:sz w:val="28"/>
+          <w:szCs w:val="28"/>
+          <w:lang w:val="en"/>
+        </w:rPr>
+        <w:t>:</w:t>
+      </w:r>
+    </w:p>
+    <w:p>
+      <w:pPr>
+        <w:pStyle w:val="PargrafodaLista"/>
+        <w:numPr>
+          <w:ilvl w:val="0"/>
+          <w:numId w:val="1"/>
+        </w:numPr>
+      </w:pPr>
+      <w:r>
+        <w:t>CBO</w:t>
+      </w:r>
+      <w:r>
+        <w:t xml:space="preserve"> = </w:t>
+      </w:r>
+      <w:r>
+        <w:t>10,94</w:t>
+      </w:r>
+    </w:p>
+    <w:p>
+      <w:pPr>
+        <w:pStyle w:val="PargrafodaLista"/>
+        <w:numPr>
+          <w:ilvl w:val="0"/>
+          <w:numId w:val="1"/>
+        </w:numPr>
+      </w:pPr>
+      <w:r>
+        <w:t>DIT</w:t>
+      </w:r>
+      <w:r>
+        <w:t xml:space="preserve"> = </w:t>
+      </w:r>
+      <w:r>
+        <w:t>0,57</w:t>
+      </w:r>
+    </w:p>
+    <w:p>
+      <w:pPr>
+        <w:pStyle w:val="PargrafodaLista"/>
+        <w:numPr>
+          <w:ilvl w:val="0"/>
+          <w:numId w:val="1"/>
+        </w:numPr>
+      </w:pPr>
+      <w:r>
+        <w:t>LCOM</w:t>
+      </w:r>
+      <w:r>
+        <w:t xml:space="preserve"> = </w:t>
+      </w:r>
+      <w:r>
+        <w:t>2,46</w:t>
+      </w:r>
+    </w:p>
+    <w:p>
+      <w:pPr>
+        <w:pStyle w:val="PargrafodaLista"/>
+        <w:numPr>
+          <w:ilvl w:val="0"/>
+          <w:numId w:val="1"/>
+        </w:numPr>
+      </w:pPr>
+      <w:r>
+        <w:t>NOC</w:t>
+      </w:r>
+      <w:r>
+        <w:t xml:space="preserve"> = </w:t>
+      </w:r>
+      <w:r>
+        <w:t>0,56</w:t>
+      </w:r>
+    </w:p>
+    <w:p>
+      <w:pPr>
+        <w:pStyle w:val="PargrafodaLista"/>
+        <w:numPr>
+          <w:ilvl w:val="0"/>
+          <w:numId w:val="1"/>
+        </w:numPr>
+      </w:pPr>
+      <w:r>
+        <w:t>RFC</w:t>
+      </w:r>
+      <w:r>
+        <w:t xml:space="preserve"> = </w:t>
+      </w:r>
+      <w:r>
+        <w:t>15,42</w:t>
+      </w:r>
+    </w:p>
+    <w:p>
+      <w:pPr>
+        <w:pStyle w:val="PargrafodaLista"/>
+        <w:numPr>
+          <w:ilvl w:val="0"/>
+          <w:numId w:val="1"/>
+        </w:numPr>
+      </w:pPr>
+      <w:r>
+        <w:t>WMC</w:t>
+      </w:r>
+      <w:r>
+        <w:t xml:space="preserve"> = </w:t>
+      </w:r>
+      <w:r>
+        <w:t>13,21</w:t>
+      </w:r>
+    </w:p>
+    <w:p>
+      <w:pPr>
+        <w:pStyle w:val="Ttulo2"/>
         <w:rPr>
           <w:lang w:val="en-US"/>
         </w:rPr>
@@ -43,98 +227,1344 @@
         <w:rPr>
           <w:lang w:val="en-US"/>
         </w:rPr>
-        <w:t>(indicate metrics set used)</w:t>
+        <w:t>Explanation</w:t>
+      </w:r>
+    </w:p>
+    <w:p>
+      <w:pPr>
+        <w:rPr>
+          <w:lang w:val="en-US" w:eastAsia="pt-PT"/>
+        </w:rPr>
+      </w:pPr>
+    </w:p>
+    <w:p>
+      <w:pPr>
+        <w:rPr>
+          <w:lang w:val="en-GB"/>
+        </w:rPr>
+      </w:pPr>
+      <w:r>
+        <w:rPr>
+          <w:b/>
+          <w:bCs/>
+          <w:lang w:val="en-GB"/>
+        </w:rPr>
+        <w:t>CBO (Coupling Between Object Classes):</w:t>
+      </w:r>
+      <w:r>
+        <w:rPr>
+          <w:lang w:val="en-GB"/>
+        </w:rPr>
+        <w:t xml:space="preserve"> </w:t>
+      </w:r>
+      <w:r>
+        <w:rPr>
+          <w:lang w:val="en-GB"/>
+        </w:rPr>
+        <w:t xml:space="preserve">Used to measure coupling between Classes, two classes are coupled when methods declared in one class use methods or instance variables defined by the other. The use relationship can go either way, </w:t>
+      </w:r>
+      <w:proofErr w:type="gramStart"/>
+      <w:r>
+        <w:rPr>
+          <w:lang w:val="en-GB"/>
+        </w:rPr>
+        <w:t>i.e.</w:t>
+      </w:r>
+      <w:proofErr w:type="gramEnd"/>
+      <w:r>
+        <w:rPr>
+          <w:lang w:val="en-GB"/>
+        </w:rPr>
+        <w:t xml:space="preserve"> both use or be used cases are taken into account, but only once. In </w:t>
+      </w:r>
+      <w:proofErr w:type="gramStart"/>
+      <w:r>
+        <w:rPr>
+          <w:lang w:val="en-GB"/>
+        </w:rPr>
+        <w:t>addition</w:t>
+      </w:r>
+      <w:proofErr w:type="gramEnd"/>
+      <w:r>
+        <w:rPr>
+          <w:lang w:val="en-GB"/>
+        </w:rPr>
+        <w:t xml:space="preserve"> a high CBO indicates excessive coupling between objects, which is detrimental to modular design and prevents reusability, since to change the </w:t>
+      </w:r>
+      <w:proofErr w:type="spellStart"/>
+      <w:r>
+        <w:rPr>
+          <w:lang w:val="en-GB"/>
+        </w:rPr>
+        <w:t>behavior</w:t>
+      </w:r>
+      <w:proofErr w:type="spellEnd"/>
+      <w:r>
+        <w:rPr>
+          <w:lang w:val="en-GB"/>
+        </w:rPr>
+        <w:t xml:space="preserve"> of the object implies having to change the coupled objects.</w:t>
+      </w:r>
+    </w:p>
+    <w:p>
+      <w:pPr>
+        <w:rPr>
+          <w:lang w:val="en-GB"/>
+        </w:rPr>
+      </w:pPr>
+    </w:p>
+    <w:p>
+      <w:pPr>
+        <w:rPr>
+          <w:lang w:val="en-GB"/>
+        </w:rPr>
+      </w:pPr>
+      <w:r>
+        <w:rPr>
+          <w:b/>
+          <w:bCs/>
+          <w:lang w:val="en-GB"/>
+        </w:rPr>
+        <w:t>DIT (Depth of Inheritance Tree):</w:t>
+      </w:r>
+      <w:r>
+        <w:rPr>
+          <w:lang w:val="en-GB"/>
+        </w:rPr>
+        <w:t xml:space="preserve"> </w:t>
+      </w:r>
+      <w:r>
+        <w:rPr>
+          <w:lang w:val="en-GB"/>
+        </w:rPr>
+        <w:t>This metric calculates the maximum inheritance path from class to root class, the deeper a class is in the hierarchy, the more methods and variables it is likely to inherit, making it more complex. In other words, the higher the DIT value, the deeper the tree is, which indicates greater design complexity and consequently can increase the appearance of bugs and decrease quality.</w:t>
+      </w:r>
+    </w:p>
+    <w:p>
+      <w:pPr>
+        <w:rPr>
+          <w:lang w:val="en-GB"/>
+        </w:rPr>
+      </w:pPr>
+    </w:p>
+    <w:p>
+      <w:pPr>
+        <w:rPr>
+          <w:lang w:val="en-GB"/>
+        </w:rPr>
+      </w:pPr>
+      <w:r>
+        <w:rPr>
+          <w:b/>
+          <w:bCs/>
+          <w:lang w:val="en-GB"/>
+        </w:rPr>
+        <w:t>LCOM (Lack of Cohesion of Methods)</w:t>
+      </w:r>
+      <w:r>
+        <w:rPr>
+          <w:b/>
+          <w:bCs/>
+          <w:lang w:val="en-GB"/>
+        </w:rPr>
+        <w:t>:</w:t>
+      </w:r>
+      <w:r>
+        <w:rPr>
+          <w:lang w:val="en-GB"/>
+        </w:rPr>
+        <w:t xml:space="preserve"> </w:t>
+      </w:r>
+      <w:r>
+        <w:rPr>
+          <w:lang w:val="en-GB"/>
+        </w:rPr>
+        <w:t>LCOM is used to measure cohesiveness in a class. It works by taking a pair of methods in a class and adding 1 to Q if those methods share at</w:t>
+      </w:r>
+      <w:r>
+        <w:rPr>
+          <w:lang w:val="en-GB"/>
+        </w:rPr>
+        <w:t xml:space="preserve"> </w:t>
+      </w:r>
+      <w:r>
+        <w:rPr>
+          <w:lang w:val="en-GB"/>
+        </w:rPr>
+        <w:t xml:space="preserve">least one variable access, or adding 1 to P if they don’t, so that the final value of LCOM </w:t>
+      </w:r>
+      <w:r>
+        <w:rPr>
+          <w:lang w:val="en-GB"/>
+        </w:rPr>
+        <w:t>is:</w:t>
+      </w:r>
+    </w:p>
+    <w:p>
+      <w:pPr>
+        <w:jc w:val="center"/>
+        <w:rPr>
+          <w:sz w:val="24"/>
+          <w:szCs w:val="24"/>
+          <w:lang w:val="en-GB"/>
+        </w:rPr>
+      </w:pPr>
+      <w:r>
+        <w:rPr>
+          <w:sz w:val="24"/>
+          <w:szCs w:val="24"/>
+          <w:lang w:val="en-GB"/>
+        </w:rPr>
+        <w:t>LCOM = P – Q if P &gt; Q</w:t>
+      </w:r>
+    </w:p>
+    <w:p>
+      <w:pPr>
+        <w:jc w:val="center"/>
+        <w:rPr>
+          <w:sz w:val="24"/>
+          <w:szCs w:val="24"/>
+          <w:lang w:val="en-GB"/>
+        </w:rPr>
+      </w:pPr>
+      <w:r>
+        <w:rPr>
+          <w:sz w:val="24"/>
+          <w:szCs w:val="24"/>
+          <w:lang w:val="en-GB"/>
+        </w:rPr>
+        <w:t>LCOM = 0 Otherwise</w:t>
+      </w:r>
+    </w:p>
+    <w:p>
+      <w:pPr>
+        <w:jc w:val="both"/>
+        <w:rPr>
+          <w:lang w:val="en-GB"/>
+        </w:rPr>
+      </w:pPr>
+      <w:r>
+        <w:rPr>
+          <w:lang w:val="en-GB"/>
+        </w:rPr>
+        <w:t>If LCOM is 0 it indicates that the class is cohesive, if it’s not it usually means that the class can be split into two or more classes.</w:t>
+      </w:r>
+      <w:r>
+        <w:rPr>
+          <w:lang w:val="en-GB"/>
+        </w:rPr>
+        <w:t xml:space="preserve"> A high LCOM value indicates disparateness in a class, meaning that it might be attempting to achieve many different objectives, resulting in less predictable </w:t>
+      </w:r>
+      <w:proofErr w:type="spellStart"/>
+      <w:r>
+        <w:rPr>
+          <w:lang w:val="en-GB"/>
+        </w:rPr>
+        <w:t>behavior</w:t>
+      </w:r>
+      <w:proofErr w:type="spellEnd"/>
+      <w:r>
+        <w:rPr>
+          <w:lang w:val="en-GB"/>
+        </w:rPr>
+        <w:t>. Such classes are usually more prone to errors and are harder to test.</w:t>
+      </w:r>
+    </w:p>
+    <w:p>
+      <w:pPr>
+        <w:jc w:val="both"/>
+        <w:rPr>
+          <w:lang w:val="en-GB"/>
+        </w:rPr>
+      </w:pPr>
+    </w:p>
+    <w:p>
+      <w:r>
+        <w:rPr>
+          <w:b/>
+          <w:bCs/>
+          <w:lang w:val="en-GB"/>
+        </w:rPr>
+        <w:lastRenderedPageBreak/>
+        <w:t>NOC (Number of Children):</w:t>
+      </w:r>
+      <w:r>
+        <w:rPr>
+          <w:lang w:val="en-GB"/>
+        </w:rPr>
+        <w:t xml:space="preserve"> </w:t>
+      </w:r>
+      <w:r>
+        <w:rPr>
+          <w:lang w:val="en-GB"/>
+        </w:rPr>
+        <w:t xml:space="preserve">Used to calculate the immediate child classes derived from a base class i.e., unlike DIT which measures depth, this measures the breadth of a class hierarchy. </w:t>
+      </w:r>
+      <w:r>
+        <w:t xml:space="preserve">A </w:t>
+      </w:r>
+      <w:proofErr w:type="spellStart"/>
+      <w:r>
+        <w:t>high</w:t>
+      </w:r>
+      <w:proofErr w:type="spellEnd"/>
+      <w:r>
+        <w:t xml:space="preserve"> NOC can indicate several things:</w:t>
+      </w:r>
+    </w:p>
+    <w:p>
+      <w:pPr>
+        <w:pStyle w:val="PargrafodaLista"/>
+        <w:numPr>
+          <w:ilvl w:val="0"/>
+          <w:numId w:val="2"/>
+        </w:numPr>
+      </w:pPr>
+      <w:r>
+        <w:t>High reuse of base class</w:t>
+      </w:r>
+    </w:p>
+    <w:p>
+      <w:pPr>
+        <w:pStyle w:val="PargrafodaLista"/>
+        <w:numPr>
+          <w:ilvl w:val="0"/>
+          <w:numId w:val="2"/>
+        </w:numPr>
+        <w:rPr>
+          <w:lang w:val="en-GB"/>
+        </w:rPr>
+      </w:pPr>
+      <w:r>
+        <w:rPr>
+          <w:lang w:val="en-GB"/>
+        </w:rPr>
+        <w:t>Improper abstraction of the parent</w:t>
+      </w:r>
+      <w:r>
+        <w:rPr>
+          <w:lang w:val="en-GB"/>
+        </w:rPr>
+        <w:t xml:space="preserve"> </w:t>
+      </w:r>
+      <w:r>
+        <w:rPr>
+          <w:lang w:val="en-GB"/>
+        </w:rPr>
+        <w:t>class</w:t>
+      </w:r>
+    </w:p>
+    <w:p>
+      <w:pPr>
+        <w:pStyle w:val="PargrafodaLista"/>
+        <w:numPr>
+          <w:ilvl w:val="0"/>
+          <w:numId w:val="2"/>
+        </w:numPr>
+      </w:pPr>
+      <w:proofErr w:type="spellStart"/>
+      <w:r>
+        <w:t>Misuse</w:t>
+      </w:r>
+      <w:proofErr w:type="spellEnd"/>
+      <w:r>
+        <w:t xml:space="preserve"> </w:t>
+      </w:r>
+      <w:proofErr w:type="spellStart"/>
+      <w:r>
+        <w:t>of</w:t>
+      </w:r>
+      <w:proofErr w:type="spellEnd"/>
+      <w:r>
+        <w:t xml:space="preserve"> </w:t>
+      </w:r>
+      <w:proofErr w:type="spellStart"/>
+      <w:r>
+        <w:t>sub-classing</w:t>
+      </w:r>
+      <w:proofErr w:type="spellEnd"/>
+    </w:p>
+    <w:p/>
+    <w:p>
+      <w:pPr>
+        <w:rPr>
+          <w:lang w:val="en-GB"/>
+        </w:rPr>
+      </w:pPr>
+      <w:r>
+        <w:rPr>
+          <w:b/>
+          <w:bCs/>
+          <w:lang w:val="en-GB"/>
+        </w:rPr>
+        <w:t>RFC (Response for a Class):</w:t>
+      </w:r>
+      <w:r>
+        <w:rPr>
+          <w:lang w:val="en-GB"/>
+        </w:rPr>
+        <w:t xml:space="preserve"> </w:t>
+      </w:r>
+      <w:r>
+        <w:rPr>
+          <w:lang w:val="en-GB"/>
+        </w:rPr>
+        <w:t xml:space="preserve">This metric calculates the number of methods in the response set of </w:t>
+      </w:r>
+      <w:proofErr w:type="gramStart"/>
+      <w:r>
+        <w:rPr>
+          <w:lang w:val="en-GB"/>
+        </w:rPr>
+        <w:t>a</w:t>
+      </w:r>
+      <w:proofErr w:type="gramEnd"/>
+      <w:r>
+        <w:rPr>
+          <w:lang w:val="en-GB"/>
+        </w:rPr>
+        <w:t xml:space="preserve"> given class, which is a set of methods that can potentially be executed in response to a message received by an object of that class. A higher value here usually indicates more bugs, since classes tend to be more complex and harder to understand.</w:t>
+      </w:r>
+    </w:p>
+    <w:p>
+      <w:pPr>
+        <w:rPr>
+          <w:lang w:val="en-GB"/>
+        </w:rPr>
+      </w:pPr>
+    </w:p>
+    <w:p>
+      <w:pPr>
+        <w:rPr>
+          <w:lang w:val="en-GB"/>
+        </w:rPr>
+      </w:pPr>
+      <w:r>
+        <w:rPr>
+          <w:b/>
+          <w:bCs/>
+          <w:lang w:val="en-GB"/>
+        </w:rPr>
+        <w:t>WMC (Weighted Methods Per Class):</w:t>
+      </w:r>
+      <w:r>
+        <w:rPr>
+          <w:lang w:val="en-GB"/>
+        </w:rPr>
+        <w:t xml:space="preserve"> </w:t>
+      </w:r>
+      <w:r>
+        <w:rPr>
+          <w:lang w:val="en-GB"/>
+        </w:rPr>
+        <w:t>To put it simply this metric counts the methods of a class, a high value here should bring the focus of our attention to the given class which may have a greater impact on derived classes and consequently the whole system, it also tends to have more bugs.</w:t>
       </w:r>
     </w:p>
     <w:p>
       <w:pPr>
         <w:pStyle w:val="Ttulo2"/>
-        <w:rPr>
-          <w:lang w:val="en-US"/>
-        </w:rPr>
-      </w:pPr>
-      <w:r>
-        <w:rPr>
-          <w:lang w:val="en-US"/>
-        </w:rPr>
-        <w:t>Explanation</w:t>
-      </w:r>
-    </w:p>
-    <w:p>
-      <w:pPr>
-        <w:rPr>
-          <w:lang w:val="en-US"/>
-        </w:rPr>
-      </w:pPr>
-      <w:r>
-        <w:rPr>
-          <w:lang w:val="en-US"/>
-        </w:rPr>
-        <w:t>(explain the collected metrics)</w:t>
-      </w:r>
-    </w:p>
-    <w:p>
-      <w:pPr>
-        <w:pStyle w:val="Ttulo2"/>
-        <w:rPr>
-          <w:lang w:val="en-US"/>
-        </w:rPr>
-      </w:pPr>
-      <w:r>
-        <w:rPr>
-          <w:lang w:val="en-US"/>
-        </w:rPr>
-        <w:t>Potential Trouble Spots</w:t>
-      </w:r>
-    </w:p>
-    <w:p>
-      <w:pPr>
-        <w:rPr>
-          <w:lang w:val="en-US"/>
-        </w:rPr>
-      </w:pPr>
-      <w:r>
-        <w:rPr>
-          <w:lang w:val="en-US"/>
-        </w:rPr>
-        <w:t>(hint: look for the extreme values)</w:t>
-      </w:r>
-    </w:p>
-    <w:p>
-      <w:pPr>
-        <w:pStyle w:val="Ttulo2"/>
-        <w:rPr>
-          <w:lang w:val="en-US"/>
-        </w:rPr>
-      </w:pPr>
-      <w:r>
-        <w:rPr>
-          <w:lang w:val="en-US"/>
-        </w:rPr>
-        <w:t>Relatability to identified Code Smells</w:t>
-      </w:r>
-    </w:p>
-    <w:p>
-      <w:pPr>
-        <w:rPr>
-          <w:lang w:val="en-US"/>
-        </w:rPr>
-      </w:pPr>
-      <w:r>
-        <w:rPr>
-          <w:lang w:val="en-US"/>
-        </w:rPr>
-        <w:t>(this part may not exist)</w:t>
+      </w:pPr>
+      <w:proofErr w:type="spellStart"/>
+      <w:r>
+        <w:t>Potential</w:t>
+      </w:r>
+      <w:proofErr w:type="spellEnd"/>
+      <w:r>
+        <w:t xml:space="preserve"> </w:t>
+      </w:r>
+      <w:proofErr w:type="spellStart"/>
+      <w:r>
+        <w:t>Trouble</w:t>
+      </w:r>
+      <w:proofErr w:type="spellEnd"/>
+      <w:r>
+        <w:t xml:space="preserve"> Spots</w:t>
+      </w:r>
+    </w:p>
+    <w:p>
+      <w:pPr>
+        <w:rPr>
+          <w:lang w:val="en-GB"/>
+        </w:rPr>
+      </w:pPr>
+    </w:p>
+    <w:p>
+      <w:pPr>
+        <w:rPr>
+          <w:lang w:val="en-GB"/>
+        </w:rPr>
+      </w:pPr>
+      <w:r>
+        <w:rPr>
+          <w:lang w:val="en-GB"/>
+        </w:rPr>
+        <w:t xml:space="preserve">The </w:t>
+      </w:r>
+      <w:proofErr w:type="spellStart"/>
+      <w:proofErr w:type="gramStart"/>
+      <w:r>
+        <w:rPr>
+          <w:b/>
+          <w:bCs/>
+          <w:lang w:val="en-GB"/>
+        </w:rPr>
+        <w:t>net.sourceforge</w:t>
+      </w:r>
+      <w:proofErr w:type="gramEnd"/>
+      <w:r>
+        <w:rPr>
+          <w:b/>
+          <w:bCs/>
+          <w:lang w:val="en-GB"/>
+        </w:rPr>
+        <w:t>.ganttproject.language.GanttLanguage</w:t>
+      </w:r>
+      <w:proofErr w:type="spellEnd"/>
+      <w:r>
+        <w:rPr>
+          <w:lang w:val="en-GB"/>
+        </w:rPr>
+        <w:t xml:space="preserve"> has the maximum CBO value (133) in the project, which can be a problem later on because due to its large coupling number changing this class or one of its couple classes can cause problems in all the others, thus decreasing modularity.</w:t>
+      </w:r>
+    </w:p>
+    <w:p>
+      <w:pPr>
+        <w:rPr>
+          <w:lang w:val="en-GB"/>
+        </w:rPr>
+      </w:pPr>
+    </w:p>
+    <w:p>
+      <w:pPr>
+        <w:rPr>
+          <w:lang w:val="en-GB"/>
+        </w:rPr>
+      </w:pPr>
+      <w:r>
+        <w:rPr>
+          <w:lang w:val="en-GB"/>
+        </w:rPr>
+        <w:t>The</w:t>
+      </w:r>
+      <w:r>
+        <w:rPr>
+          <w:b/>
+          <w:bCs/>
+          <w:lang w:val="en-GB"/>
+        </w:rPr>
+        <w:t xml:space="preserve"> </w:t>
+      </w:r>
+      <w:proofErr w:type="spellStart"/>
+      <w:proofErr w:type="gramStart"/>
+      <w:r>
+        <w:rPr>
+          <w:b/>
+          <w:bCs/>
+          <w:lang w:val="en-GB"/>
+        </w:rPr>
+        <w:t>net.sourceforge</w:t>
+      </w:r>
+      <w:proofErr w:type="gramEnd"/>
+      <w:r>
+        <w:rPr>
+          <w:b/>
+          <w:bCs/>
+          <w:lang w:val="en-GB"/>
+        </w:rPr>
+        <w:t>.ganttproject.export.ConsoleUIFacade</w:t>
+      </w:r>
+      <w:proofErr w:type="spellEnd"/>
+      <w:r>
+        <w:rPr>
+          <w:lang w:val="en-GB"/>
+        </w:rPr>
+        <w:t xml:space="preserve"> </w:t>
+      </w:r>
+      <w:r>
+        <w:rPr>
+          <w:lang w:val="en-GB"/>
+        </w:rPr>
+        <w:t>class holds the maximum</w:t>
+      </w:r>
+      <w:r>
+        <w:rPr>
+          <w:lang w:val="en-GB"/>
+        </w:rPr>
+        <w:t xml:space="preserve"> LCOM</w:t>
+      </w:r>
+      <w:r>
+        <w:rPr>
+          <w:lang w:val="en-GB"/>
+        </w:rPr>
+        <w:t xml:space="preserve"> value </w:t>
+      </w:r>
+      <w:r>
+        <w:rPr>
+          <w:lang w:val="en-GB"/>
+        </w:rPr>
+        <w:t>(34)</w:t>
+      </w:r>
+      <w:r>
+        <w:rPr>
+          <w:lang w:val="en-GB"/>
+        </w:rPr>
+        <w:t xml:space="preserve"> but since it’s still incomplete we can ignore it for now, but the </w:t>
+      </w:r>
+      <w:proofErr w:type="spellStart"/>
+      <w:r>
+        <w:rPr>
+          <w:lang w:val="en-GB"/>
+        </w:rPr>
+        <w:t>net.sourceforge.ganttproject</w:t>
+      </w:r>
+      <w:r>
+        <w:rPr>
+          <w:lang w:val="en-GB"/>
+        </w:rPr>
+        <w:t>.GanttProjectBase</w:t>
+      </w:r>
+      <w:proofErr w:type="spellEnd"/>
+      <w:r>
+        <w:rPr>
+          <w:lang w:val="en-GB"/>
+        </w:rPr>
+        <w:t xml:space="preserve"> who also holds a high LCOM value (32) may represent a problem, </w:t>
+      </w:r>
+    </w:p>
+    <w:p>
+      <w:pPr>
+        <w:rPr>
+          <w:lang w:val="en-GB"/>
+        </w:rPr>
+      </w:pPr>
+    </w:p>
+    <w:p>
+      <w:pPr>
+        <w:rPr>
+          <w:lang w:val="en-GB"/>
+        </w:rPr>
+      </w:pPr>
+      <w:r>
+        <w:rPr>
+          <w:lang w:val="en-GB"/>
+        </w:rPr>
+        <w:t xml:space="preserve">Given the high number of direct NOC children (86), and a fair value of WMC (65), it indicates to us that </w:t>
+      </w:r>
+      <w:proofErr w:type="spellStart"/>
+      <w:proofErr w:type="gramStart"/>
+      <w:r>
+        <w:rPr>
+          <w:b/>
+          <w:bCs/>
+          <w:lang w:val="en-GB"/>
+        </w:rPr>
+        <w:t>net.sourceforge</w:t>
+      </w:r>
+      <w:proofErr w:type="gramEnd"/>
+      <w:r>
+        <w:rPr>
+          <w:b/>
+          <w:bCs/>
+          <w:lang w:val="en-GB"/>
+        </w:rPr>
+        <w:t>.ganttproject.action.GPAction</w:t>
+      </w:r>
+      <w:proofErr w:type="spellEnd"/>
+      <w:r>
+        <w:rPr>
+          <w:lang w:val="en-GB"/>
+        </w:rPr>
+        <w:t xml:space="preserve"> should be reviewed as it is a relatively complex class that can affect many other classes and is therefore a potential trouble spot.</w:t>
+      </w:r>
+    </w:p>
+    <w:p>
+      <w:pPr>
+        <w:rPr>
+          <w:lang w:val="en-GB"/>
+        </w:rPr>
+      </w:pPr>
+    </w:p>
+    <w:p>
+      <w:pPr>
+        <w:rPr>
+          <w:lang w:val="en-GB"/>
+        </w:rPr>
+      </w:pPr>
+      <w:r>
+        <w:rPr>
+          <w:lang w:val="en-GB"/>
+        </w:rPr>
+        <w:t xml:space="preserve">The </w:t>
+      </w:r>
+      <w:proofErr w:type="spellStart"/>
+      <w:proofErr w:type="gramStart"/>
+      <w:r>
+        <w:rPr>
+          <w:b/>
+          <w:bCs/>
+          <w:lang w:val="en-GB"/>
+        </w:rPr>
+        <w:t>net.sourceforge</w:t>
+      </w:r>
+      <w:proofErr w:type="gramEnd"/>
+      <w:r>
+        <w:rPr>
+          <w:b/>
+          <w:bCs/>
+          <w:lang w:val="en-GB"/>
+        </w:rPr>
+        <w:t>.ganttproject.GanttProject</w:t>
+      </w:r>
+      <w:proofErr w:type="spellEnd"/>
+      <w:r>
+        <w:rPr>
+          <w:lang w:val="en-GB"/>
+        </w:rPr>
+        <w:t xml:space="preserve"> is another trouble spot, it has the highest RFC value in the project (282) and also the second highest WMC value (156), making it a very complex class with an excessive size, factors that make it difficult to understand and promote a build-up of bugs. It should be broken down into several simpler</w:t>
+      </w:r>
+      <w:r>
+        <w:rPr>
+          <w:lang w:val="en-GB"/>
+        </w:rPr>
+        <w:t xml:space="preserve"> </w:t>
+      </w:r>
+      <w:r>
+        <w:rPr>
+          <w:lang w:val="en-GB"/>
+        </w:rPr>
+        <w:t>classes.</w:t>
+      </w:r>
+    </w:p>
+    <w:p>
+      <w:pPr>
+        <w:rPr>
+          <w:lang w:val="en-GB"/>
+        </w:rPr>
+      </w:pPr>
+    </w:p>
+    <w:p>
+      <w:pPr>
+        <w:rPr>
+          <w:lang w:val="en-GB"/>
+        </w:rPr>
+      </w:pPr>
+      <w:r>
+        <w:rPr>
+          <w:lang w:val="en-GB"/>
+        </w:rPr>
+        <w:t xml:space="preserve">Last but not least, we also have the </w:t>
+      </w:r>
+      <w:proofErr w:type="spellStart"/>
+      <w:proofErr w:type="gramStart"/>
+      <w:r>
+        <w:rPr>
+          <w:b/>
+          <w:bCs/>
+          <w:lang w:val="en-GB"/>
+        </w:rPr>
+        <w:t>net.sourceforge</w:t>
+      </w:r>
+      <w:proofErr w:type="gramEnd"/>
+      <w:r>
+        <w:rPr>
+          <w:b/>
+          <w:bCs/>
+          <w:lang w:val="en-GB"/>
+        </w:rPr>
+        <w:t>.ganttproject.task.taskManagerImpl</w:t>
+      </w:r>
+      <w:proofErr w:type="spellEnd"/>
+      <w:r>
+        <w:rPr>
+          <w:lang w:val="en-GB"/>
+        </w:rPr>
+        <w:t xml:space="preserve"> which holds the maximum WMC value in the project (173), given its excessive number of </w:t>
+      </w:r>
+      <w:r>
+        <w:rPr>
+          <w:lang w:val="en-GB"/>
+        </w:rPr>
+        <w:lastRenderedPageBreak/>
+        <w:t>methods this class has, it becomes much more difficult to understand than necessary and consequently promotes an accumulation of bugs and errors.</w:t>
+      </w:r>
+    </w:p>
+    <w:p>
+      <w:pPr>
+        <w:rPr>
+          <w:lang w:val="en-GB"/>
+        </w:rPr>
+      </w:pPr>
+    </w:p>
+    <w:p>
+      <w:pPr>
+        <w:rPr>
+          <w:rFonts w:asciiTheme="majorHAnsi" w:hAnsiTheme="majorHAnsi" w:cstheme="majorHAnsi"/>
+          <w:b/>
+          <w:bCs/>
+          <w:i/>
+          <w:iCs/>
+          <w:sz w:val="28"/>
+          <w:szCs w:val="28"/>
+          <w:lang w:val="en-GB"/>
+        </w:rPr>
+      </w:pPr>
+      <w:r>
+        <w:rPr>
+          <w:rFonts w:asciiTheme="majorHAnsi" w:hAnsiTheme="majorHAnsi" w:cstheme="majorHAnsi"/>
+          <w:b/>
+          <w:bCs/>
+          <w:i/>
+          <w:iCs/>
+          <w:sz w:val="28"/>
+          <w:szCs w:val="28"/>
+          <w:lang w:val="en-GB"/>
+        </w:rPr>
+        <w:t>Relatability to Code Smells</w:t>
+      </w:r>
+    </w:p>
+    <w:p>
+      <w:pPr>
+        <w:rPr>
+          <w:rFonts w:cstheme="minorHAnsi"/>
+          <w:lang w:val="en-GB"/>
+        </w:rPr>
+      </w:pPr>
+      <w:r>
+        <w:rPr>
+          <w:rFonts w:cstheme="minorHAnsi"/>
+          <w:b/>
+          <w:bCs/>
+          <w:lang w:val="en-GB"/>
+        </w:rPr>
+        <w:t xml:space="preserve">CBO </w:t>
+      </w:r>
+      <w:r>
+        <w:rPr>
+          <w:rFonts w:cstheme="minorHAnsi"/>
+          <w:lang w:val="en-GB"/>
+        </w:rPr>
+        <w:t xml:space="preserve">– a high value of CBO is usually related to </w:t>
+      </w:r>
+      <w:proofErr w:type="spellStart"/>
+      <w:proofErr w:type="gramStart"/>
+      <w:r>
+        <w:rPr>
+          <w:rFonts w:cstheme="minorHAnsi"/>
+          <w:lang w:val="en-GB"/>
+        </w:rPr>
+        <w:t>a</w:t>
+      </w:r>
+      <w:proofErr w:type="spellEnd"/>
+      <w:proofErr w:type="gramEnd"/>
+      <w:r>
+        <w:rPr>
+          <w:rFonts w:cstheme="minorHAnsi"/>
+          <w:lang w:val="en-GB"/>
+        </w:rPr>
+        <w:t xml:space="preserve"> Inappropriate Intimacy code smell since this metric measures the coupling that is happening between classes.</w:t>
+      </w:r>
+    </w:p>
+    <w:p>
+      <w:pPr>
+        <w:rPr>
+          <w:rFonts w:cstheme="minorHAnsi"/>
+          <w:lang w:val="en-GB"/>
+        </w:rPr>
+      </w:pPr>
+      <w:r>
+        <w:rPr>
+          <w:rFonts w:cstheme="minorHAnsi"/>
+          <w:b/>
+          <w:bCs/>
+          <w:lang w:val="en-GB"/>
+        </w:rPr>
+        <w:t xml:space="preserve">LCOM </w:t>
+      </w:r>
+      <w:r>
+        <w:rPr>
+          <w:rFonts w:cstheme="minorHAnsi"/>
+          <w:lang w:val="en-GB"/>
+        </w:rPr>
+        <w:t xml:space="preserve">– usually a project should strive to have a low value of LCOM since this likely means that the class is very cohesive, however sometimes cohesive classes might be related to God Classes (Large Class code smell) which are meant to be avoided. </w:t>
+      </w:r>
+    </w:p>
+    <w:p>
+      <w:pPr>
+        <w:rPr>
+          <w:rFonts w:cstheme="minorHAnsi"/>
+          <w:lang w:val="en-GB"/>
+        </w:rPr>
+      </w:pPr>
+      <w:r>
+        <w:rPr>
+          <w:rFonts w:cstheme="minorHAnsi"/>
+          <w:b/>
+          <w:bCs/>
+          <w:lang w:val="en-GB"/>
+        </w:rPr>
+        <w:t>DIT</w:t>
+      </w:r>
+      <w:r>
+        <w:rPr>
+          <w:rFonts w:cstheme="minorHAnsi"/>
+          <w:b/>
+          <w:bCs/>
+          <w:lang w:val="en-GB"/>
+        </w:rPr>
+        <w:t xml:space="preserve"> and NOC</w:t>
+      </w:r>
+      <w:r>
+        <w:rPr>
+          <w:rFonts w:cstheme="minorHAnsi"/>
+          <w:lang w:val="en-GB"/>
+        </w:rPr>
+        <w:t xml:space="preserve"> </w:t>
+      </w:r>
+      <w:r>
+        <w:rPr>
+          <w:rFonts w:cstheme="minorHAnsi"/>
+          <w:lang w:val="en-GB"/>
+        </w:rPr>
+        <w:t>–</w:t>
+      </w:r>
+      <w:r>
+        <w:rPr>
+          <w:rFonts w:cstheme="minorHAnsi"/>
+          <w:lang w:val="en-GB"/>
+        </w:rPr>
+        <w:t xml:space="preserve"> </w:t>
+      </w:r>
+      <w:r>
+        <w:rPr>
+          <w:rFonts w:cstheme="minorHAnsi"/>
+          <w:lang w:val="en-GB"/>
+        </w:rPr>
+        <w:t xml:space="preserve">both metrics can be related to the Shotgun Surgery code smell since they both measure, in two different ways, the amount of </w:t>
+      </w:r>
+      <w:r>
+        <w:rPr>
+          <w:lang w:val="en-GB"/>
+        </w:rPr>
+        <w:t xml:space="preserve">inheritance that is happening in the project. </w:t>
+      </w:r>
+    </w:p>
+    <w:p>
+      <w:pPr>
+        <w:rPr>
+          <w:rFonts w:cstheme="minorHAnsi"/>
+          <w:lang w:val="en-GB"/>
+        </w:rPr>
+      </w:pPr>
+      <w:r>
+        <w:rPr>
+          <w:rFonts w:cstheme="minorHAnsi"/>
+          <w:b/>
+          <w:bCs/>
+          <w:lang w:val="en-GB"/>
+        </w:rPr>
+        <w:t>WMC</w:t>
+      </w:r>
+      <w:r>
+        <w:rPr>
+          <w:rFonts w:cstheme="minorHAnsi"/>
+          <w:lang w:val="en-GB"/>
+        </w:rPr>
+        <w:t xml:space="preserve"> – a high value for WMC can be related to the Large Class code smell since this metric is used to measure how many methods each class has. If the metric value is </w:t>
+      </w:r>
+      <w:proofErr w:type="gramStart"/>
+      <w:r>
+        <w:rPr>
+          <w:rFonts w:cstheme="minorHAnsi"/>
+          <w:lang w:val="en-GB"/>
+        </w:rPr>
+        <w:t>high</w:t>
+      </w:r>
+      <w:proofErr w:type="gramEnd"/>
+      <w:r>
+        <w:rPr>
+          <w:rFonts w:cstheme="minorHAnsi"/>
+          <w:lang w:val="en-GB"/>
+        </w:rPr>
+        <w:t xml:space="preserve"> then it likely means that the class is too big (</w:t>
+      </w:r>
+      <w:proofErr w:type="spellStart"/>
+      <w:r>
+        <w:rPr>
+          <w:rFonts w:cstheme="minorHAnsi"/>
+          <w:lang w:val="en-GB"/>
+        </w:rPr>
+        <w:t>i.e</w:t>
+      </w:r>
+      <w:proofErr w:type="spellEnd"/>
+      <w:r>
+        <w:rPr>
+          <w:rFonts w:cstheme="minorHAnsi"/>
+          <w:lang w:val="en-GB"/>
+        </w:rPr>
+        <w:t xml:space="preserve"> has too many methods) and could potentially split into two or more classes.</w:t>
       </w:r>
     </w:p>
     <w:sectPr>
-      <w:pgSz w:w="12240" w:h="15840"/>
-      <w:pgMar w:top="1440" w:right="1440" w:bottom="1440" w:left="1440" w:header="720" w:footer="720" w:gutter="0"/>
-      <w:cols w:space="720"/>
-      <w:noEndnote/>
+      <w:pgSz w:w="11906" w:h="16838"/>
+      <w:pgMar w:top="1417" w:right="1701" w:bottom="1417" w:left="1701" w:header="708" w:footer="708" w:gutter="0"/>
+      <w:cols w:space="708"/>
+      <w:docGrid w:linePitch="360"/>
     </w:sectPr>
   </w:body>
 </w:document>
+</file>
+
+<file path=word/numbering.xml><?xml version="1.0" encoding="utf-8"?>
+<w:numbering xmlns:wpc="http://schemas.microsoft.com/office/word/2010/wordprocessingCanvas" xmlns:cx="http://schemas.microsoft.com/office/drawing/2014/chartex" xmlns:cx1="http://schemas.microsoft.com/office/drawing/2015/9/8/chartex" xmlns:cx2="http://schemas.microsoft.com/office/drawing/2015/10/21/chartex" xmlns:cx3="http://schemas.microsoft.com/office/drawing/2016/5/9/chartex" xmlns:cx4="http://schemas.microsoft.com/office/drawing/2016/5/10/chartex" xmlns:cx5="http://schemas.microsoft.com/office/drawing/2016/5/11/chartex" xmlns:cx6="http://schemas.microsoft.com/office/drawing/2016/5/12/chartex" xmlns:cx7="http://schemas.microsoft.com/office/drawing/2016/5/13/chartex" xmlns:cx8="http://schemas.microsoft.com/office/drawing/2016/5/14/chartex" xmlns:mc="http://schemas.openxmlformats.org/markup-compatibility/2006" xmlns:aink="http://schemas.microsoft.com/office/drawing/2016/ink" xmlns:am3d="http://schemas.microsoft.com/office/drawing/2017/model3d" xmlns:o="urn:schemas-microsoft-com:office:office" xmlns:oel="http://schemas.microsoft.com/office/2019/extlst" xmlns:r="http://schemas.openxmlformats.org/officeDocument/2006/relationships" xmlns:m="http://schemas.openxmlformats.org/officeDocument/2006/math" xmlns:v="urn:schemas-microsoft-com:vml" xmlns:wp14="http://schemas.microsoft.com/office/word/2010/wordprocessingDrawing" xmlns:wp="http://schemas.openxmlformats.org/drawingml/2006/wordprocessingDrawing" xmlns:w10="urn:schemas-microsoft-com:office:word" xmlns:w="http://schemas.openxmlformats.org/wordprocessingml/2006/main" xmlns:w14="http://schemas.microsoft.com/office/word/2010/wordml" xmlns:w15="http://schemas.microsoft.com/office/word/2012/wordml" xmlns:w16cex="http://schemas.microsoft.com/office/word/2018/wordml/cex" xmlns:w16cid="http://schemas.microsoft.com/office/word/2016/wordml/cid" xmlns:w16="http://schemas.microsoft.com/office/word/2018/wordml" xmlns:w16sdtdh="http://schemas.microsoft.com/office/word/2020/wordml/sdtdatahash" xmlns:w16se="http://schemas.microsoft.com/office/word/2015/wordml/symex" xmlns:wpg="http://schemas.microsoft.com/office/word/2010/wordprocessingGroup" xmlns:wpi="http://schemas.microsoft.com/office/word/2010/wordprocessingInk" xmlns:wne="http://schemas.microsoft.com/office/word/2006/wordml" xmlns:wps="http://schemas.microsoft.com/office/word/2010/wordprocessingShape" mc:Ignorable="w14 w15 w16se w16cid w16 w16cex w16sdtdh wp14">
+  <w:abstractNum w:abstractNumId="0" w15:restartNumberingAfterBreak="0">
+    <w:nsid w:val="070F0B14"/>
+    <w:multiLevelType w:val="hybridMultilevel"/>
+    <w:tmpl w:val="55A40A9A"/>
+    <w:lvl w:ilvl="0" w:tplc="08160001">
+      <w:start w:val="1"/>
+      <w:numFmt w:val="bullet"/>
+      <w:lvlText w:val=""/>
+      <w:lvlJc w:val="left"/>
+      <w:pPr>
+        <w:ind w:left="720" w:hanging="360"/>
+      </w:pPr>
+      <w:rPr>
+        <w:rFonts w:ascii="Symbol" w:hAnsi="Symbol" w:hint="default"/>
+      </w:rPr>
+    </w:lvl>
+    <w:lvl w:ilvl="1" w:tplc="08160003" w:tentative="1">
+      <w:start w:val="1"/>
+      <w:numFmt w:val="bullet"/>
+      <w:lvlText w:val="o"/>
+      <w:lvlJc w:val="left"/>
+      <w:pPr>
+        <w:ind w:left="1440" w:hanging="360"/>
+      </w:pPr>
+      <w:rPr>
+        <w:rFonts w:ascii="Courier New" w:hAnsi="Courier New" w:cs="Courier New" w:hint="default"/>
+      </w:rPr>
+    </w:lvl>
+    <w:lvl w:ilvl="2" w:tplc="08160005" w:tentative="1">
+      <w:start w:val="1"/>
+      <w:numFmt w:val="bullet"/>
+      <w:lvlText w:val=""/>
+      <w:lvlJc w:val="left"/>
+      <w:pPr>
+        <w:ind w:left="2160" w:hanging="360"/>
+      </w:pPr>
+      <w:rPr>
+        <w:rFonts w:ascii="Wingdings" w:hAnsi="Wingdings" w:hint="default"/>
+      </w:rPr>
+    </w:lvl>
+    <w:lvl w:ilvl="3" w:tplc="08160001" w:tentative="1">
+      <w:start w:val="1"/>
+      <w:numFmt w:val="bullet"/>
+      <w:lvlText w:val=""/>
+      <w:lvlJc w:val="left"/>
+      <w:pPr>
+        <w:ind w:left="2880" w:hanging="360"/>
+      </w:pPr>
+      <w:rPr>
+        <w:rFonts w:ascii="Symbol" w:hAnsi="Symbol" w:hint="default"/>
+      </w:rPr>
+    </w:lvl>
+    <w:lvl w:ilvl="4" w:tplc="08160003" w:tentative="1">
+      <w:start w:val="1"/>
+      <w:numFmt w:val="bullet"/>
+      <w:lvlText w:val="o"/>
+      <w:lvlJc w:val="left"/>
+      <w:pPr>
+        <w:ind w:left="3600" w:hanging="360"/>
+      </w:pPr>
+      <w:rPr>
+        <w:rFonts w:ascii="Courier New" w:hAnsi="Courier New" w:cs="Courier New" w:hint="default"/>
+      </w:rPr>
+    </w:lvl>
+    <w:lvl w:ilvl="5" w:tplc="08160005" w:tentative="1">
+      <w:start w:val="1"/>
+      <w:numFmt w:val="bullet"/>
+      <w:lvlText w:val=""/>
+      <w:lvlJc w:val="left"/>
+      <w:pPr>
+        <w:ind w:left="4320" w:hanging="360"/>
+      </w:pPr>
+      <w:rPr>
+        <w:rFonts w:ascii="Wingdings" w:hAnsi="Wingdings" w:hint="default"/>
+      </w:rPr>
+    </w:lvl>
+    <w:lvl w:ilvl="6" w:tplc="08160001" w:tentative="1">
+      <w:start w:val="1"/>
+      <w:numFmt w:val="bullet"/>
+      <w:lvlText w:val=""/>
+      <w:lvlJc w:val="left"/>
+      <w:pPr>
+        <w:ind w:left="5040" w:hanging="360"/>
+      </w:pPr>
+      <w:rPr>
+        <w:rFonts w:ascii="Symbol" w:hAnsi="Symbol" w:hint="default"/>
+      </w:rPr>
+    </w:lvl>
+    <w:lvl w:ilvl="7" w:tplc="08160003" w:tentative="1">
+      <w:start w:val="1"/>
+      <w:numFmt w:val="bullet"/>
+      <w:lvlText w:val="o"/>
+      <w:lvlJc w:val="left"/>
+      <w:pPr>
+        <w:ind w:left="5760" w:hanging="360"/>
+      </w:pPr>
+      <w:rPr>
+        <w:rFonts w:ascii="Courier New" w:hAnsi="Courier New" w:cs="Courier New" w:hint="default"/>
+      </w:rPr>
+    </w:lvl>
+    <w:lvl w:ilvl="8" w:tplc="08160005" w:tentative="1">
+      <w:start w:val="1"/>
+      <w:numFmt w:val="bullet"/>
+      <w:lvlText w:val=""/>
+      <w:lvlJc w:val="left"/>
+      <w:pPr>
+        <w:ind w:left="6480" w:hanging="360"/>
+      </w:pPr>
+      <w:rPr>
+        <w:rFonts w:ascii="Wingdings" w:hAnsi="Wingdings" w:hint="default"/>
+      </w:rPr>
+    </w:lvl>
+  </w:abstractNum>
+  <w:abstractNum w:abstractNumId="1" w15:restartNumberingAfterBreak="0">
+    <w:nsid w:val="0E1B4652"/>
+    <w:multiLevelType w:val="hybridMultilevel"/>
+    <w:tmpl w:val="F1BEBBEE"/>
+    <w:lvl w:ilvl="0" w:tplc="08090001">
+      <w:start w:val="1"/>
+      <w:numFmt w:val="bullet"/>
+      <w:lvlText w:val=""/>
+      <w:lvlJc w:val="left"/>
+      <w:pPr>
+        <w:ind w:left="720" w:hanging="360"/>
+      </w:pPr>
+      <w:rPr>
+        <w:rFonts w:ascii="Symbol" w:hAnsi="Symbol" w:hint="default"/>
+      </w:rPr>
+    </w:lvl>
+    <w:lvl w:ilvl="1" w:tplc="08090003" w:tentative="1">
+      <w:start w:val="1"/>
+      <w:numFmt w:val="bullet"/>
+      <w:lvlText w:val="o"/>
+      <w:lvlJc w:val="left"/>
+      <w:pPr>
+        <w:ind w:left="1440" w:hanging="360"/>
+      </w:pPr>
+      <w:rPr>
+        <w:rFonts w:ascii="Courier New" w:hAnsi="Courier New" w:cs="Courier New" w:hint="default"/>
+      </w:rPr>
+    </w:lvl>
+    <w:lvl w:ilvl="2" w:tplc="08090005" w:tentative="1">
+      <w:start w:val="1"/>
+      <w:numFmt w:val="bullet"/>
+      <w:lvlText w:val=""/>
+      <w:lvlJc w:val="left"/>
+      <w:pPr>
+        <w:ind w:left="2160" w:hanging="360"/>
+      </w:pPr>
+      <w:rPr>
+        <w:rFonts w:ascii="Wingdings" w:hAnsi="Wingdings" w:hint="default"/>
+      </w:rPr>
+    </w:lvl>
+    <w:lvl w:ilvl="3" w:tplc="08090001" w:tentative="1">
+      <w:start w:val="1"/>
+      <w:numFmt w:val="bullet"/>
+      <w:lvlText w:val=""/>
+      <w:lvlJc w:val="left"/>
+      <w:pPr>
+        <w:ind w:left="2880" w:hanging="360"/>
+      </w:pPr>
+      <w:rPr>
+        <w:rFonts w:ascii="Symbol" w:hAnsi="Symbol" w:hint="default"/>
+      </w:rPr>
+    </w:lvl>
+    <w:lvl w:ilvl="4" w:tplc="08090003" w:tentative="1">
+      <w:start w:val="1"/>
+      <w:numFmt w:val="bullet"/>
+      <w:lvlText w:val="o"/>
+      <w:lvlJc w:val="left"/>
+      <w:pPr>
+        <w:ind w:left="3600" w:hanging="360"/>
+      </w:pPr>
+      <w:rPr>
+        <w:rFonts w:ascii="Courier New" w:hAnsi="Courier New" w:cs="Courier New" w:hint="default"/>
+      </w:rPr>
+    </w:lvl>
+    <w:lvl w:ilvl="5" w:tplc="08090005" w:tentative="1">
+      <w:start w:val="1"/>
+      <w:numFmt w:val="bullet"/>
+      <w:lvlText w:val=""/>
+      <w:lvlJc w:val="left"/>
+      <w:pPr>
+        <w:ind w:left="4320" w:hanging="360"/>
+      </w:pPr>
+      <w:rPr>
+        <w:rFonts w:ascii="Wingdings" w:hAnsi="Wingdings" w:hint="default"/>
+      </w:rPr>
+    </w:lvl>
+    <w:lvl w:ilvl="6" w:tplc="08090001" w:tentative="1">
+      <w:start w:val="1"/>
+      <w:numFmt w:val="bullet"/>
+      <w:lvlText w:val=""/>
+      <w:lvlJc w:val="left"/>
+      <w:pPr>
+        <w:ind w:left="5040" w:hanging="360"/>
+      </w:pPr>
+      <w:rPr>
+        <w:rFonts w:ascii="Symbol" w:hAnsi="Symbol" w:hint="default"/>
+      </w:rPr>
+    </w:lvl>
+    <w:lvl w:ilvl="7" w:tplc="08090003" w:tentative="1">
+      <w:start w:val="1"/>
+      <w:numFmt w:val="bullet"/>
+      <w:lvlText w:val="o"/>
+      <w:lvlJc w:val="left"/>
+      <w:pPr>
+        <w:ind w:left="5760" w:hanging="360"/>
+      </w:pPr>
+      <w:rPr>
+        <w:rFonts w:ascii="Courier New" w:hAnsi="Courier New" w:cs="Courier New" w:hint="default"/>
+      </w:rPr>
+    </w:lvl>
+    <w:lvl w:ilvl="8" w:tplc="08090005" w:tentative="1">
+      <w:start w:val="1"/>
+      <w:numFmt w:val="bullet"/>
+      <w:lvlText w:val=""/>
+      <w:lvlJc w:val="left"/>
+      <w:pPr>
+        <w:ind w:left="6480" w:hanging="360"/>
+      </w:pPr>
+      <w:rPr>
+        <w:rFonts w:ascii="Wingdings" w:hAnsi="Wingdings" w:hint="default"/>
+      </w:rPr>
+    </w:lvl>
+  </w:abstractNum>
+  <w:abstractNum w:abstractNumId="2" w15:restartNumberingAfterBreak="0">
+    <w:nsid w:val="2D4B4740"/>
+    <w:multiLevelType w:val="hybridMultilevel"/>
+    <w:tmpl w:val="3FDEA778"/>
+    <w:lvl w:ilvl="0" w:tplc="08160001">
+      <w:start w:val="1"/>
+      <w:numFmt w:val="bullet"/>
+      <w:lvlText w:val=""/>
+      <w:lvlJc w:val="left"/>
+      <w:pPr>
+        <w:ind w:left="720" w:hanging="360"/>
+      </w:pPr>
+      <w:rPr>
+        <w:rFonts w:ascii="Symbol" w:hAnsi="Symbol" w:hint="default"/>
+      </w:rPr>
+    </w:lvl>
+    <w:lvl w:ilvl="1" w:tplc="08160003" w:tentative="1">
+      <w:start w:val="1"/>
+      <w:numFmt w:val="bullet"/>
+      <w:lvlText w:val="o"/>
+      <w:lvlJc w:val="left"/>
+      <w:pPr>
+        <w:ind w:left="1440" w:hanging="360"/>
+      </w:pPr>
+      <w:rPr>
+        <w:rFonts w:ascii="Courier New" w:hAnsi="Courier New" w:cs="Courier New" w:hint="default"/>
+      </w:rPr>
+    </w:lvl>
+    <w:lvl w:ilvl="2" w:tplc="08160005" w:tentative="1">
+      <w:start w:val="1"/>
+      <w:numFmt w:val="bullet"/>
+      <w:lvlText w:val=""/>
+      <w:lvlJc w:val="left"/>
+      <w:pPr>
+        <w:ind w:left="2160" w:hanging="360"/>
+      </w:pPr>
+      <w:rPr>
+        <w:rFonts w:ascii="Wingdings" w:hAnsi="Wingdings" w:hint="default"/>
+      </w:rPr>
+    </w:lvl>
+    <w:lvl w:ilvl="3" w:tplc="08160001" w:tentative="1">
+      <w:start w:val="1"/>
+      <w:numFmt w:val="bullet"/>
+      <w:lvlText w:val=""/>
+      <w:lvlJc w:val="left"/>
+      <w:pPr>
+        <w:ind w:left="2880" w:hanging="360"/>
+      </w:pPr>
+      <w:rPr>
+        <w:rFonts w:ascii="Symbol" w:hAnsi="Symbol" w:hint="default"/>
+      </w:rPr>
+    </w:lvl>
+    <w:lvl w:ilvl="4" w:tplc="08160003" w:tentative="1">
+      <w:start w:val="1"/>
+      <w:numFmt w:val="bullet"/>
+      <w:lvlText w:val="o"/>
+      <w:lvlJc w:val="left"/>
+      <w:pPr>
+        <w:ind w:left="3600" w:hanging="360"/>
+      </w:pPr>
+      <w:rPr>
+        <w:rFonts w:ascii="Courier New" w:hAnsi="Courier New" w:cs="Courier New" w:hint="default"/>
+      </w:rPr>
+    </w:lvl>
+    <w:lvl w:ilvl="5" w:tplc="08160005" w:tentative="1">
+      <w:start w:val="1"/>
+      <w:numFmt w:val="bullet"/>
+      <w:lvlText w:val=""/>
+      <w:lvlJc w:val="left"/>
+      <w:pPr>
+        <w:ind w:left="4320" w:hanging="360"/>
+      </w:pPr>
+      <w:rPr>
+        <w:rFonts w:ascii="Wingdings" w:hAnsi="Wingdings" w:hint="default"/>
+      </w:rPr>
+    </w:lvl>
+    <w:lvl w:ilvl="6" w:tplc="08160001" w:tentative="1">
+      <w:start w:val="1"/>
+      <w:numFmt w:val="bullet"/>
+      <w:lvlText w:val=""/>
+      <w:lvlJc w:val="left"/>
+      <w:pPr>
+        <w:ind w:left="5040" w:hanging="360"/>
+      </w:pPr>
+      <w:rPr>
+        <w:rFonts w:ascii="Symbol" w:hAnsi="Symbol" w:hint="default"/>
+      </w:rPr>
+    </w:lvl>
+    <w:lvl w:ilvl="7" w:tplc="08160003" w:tentative="1">
+      <w:start w:val="1"/>
+      <w:numFmt w:val="bullet"/>
+      <w:lvlText w:val="o"/>
+      <w:lvlJc w:val="left"/>
+      <w:pPr>
+        <w:ind w:left="5760" w:hanging="360"/>
+      </w:pPr>
+      <w:rPr>
+        <w:rFonts w:ascii="Courier New" w:hAnsi="Courier New" w:cs="Courier New" w:hint="default"/>
+      </w:rPr>
+    </w:lvl>
+    <w:lvl w:ilvl="8" w:tplc="08160005" w:tentative="1">
+      <w:start w:val="1"/>
+      <w:numFmt w:val="bullet"/>
+      <w:lvlText w:val=""/>
+      <w:lvlJc w:val="left"/>
+      <w:pPr>
+        <w:ind w:left="6480" w:hanging="360"/>
+      </w:pPr>
+      <w:rPr>
+        <w:rFonts w:ascii="Wingdings" w:hAnsi="Wingdings" w:hint="default"/>
+      </w:rPr>
+    </w:lvl>
+  </w:abstractNum>
+  <w:num w:numId="1" w16cid:durableId="203718547">
+    <w:abstractNumId w:val="0"/>
+  </w:num>
+  <w:num w:numId="2" w16cid:durableId="647593673">
+    <w:abstractNumId w:val="2"/>
+  </w:num>
+  <w:num w:numId="3" w16cid:durableId="1929193627">
+    <w:abstractNumId w:val="1"/>
+  </w:num>
+</w:numbering>
 </file>
 
 <file path=word/styles.xml><?xml version="1.0" encoding="utf-8"?>
@@ -142,11 +1572,17 @@
   <w:docDefaults>
     <w:rPrDefault>
       <w:rPr>
-        <w:rFonts w:ascii="Calibri" w:eastAsia="Calibri" w:hAnsi="Calibri" w:cs="Times New Roman"/>
-        <w:lang w:val="pt-PT" w:eastAsia="pt-PT" w:bidi="ar-SA"/>
+        <w:rFonts w:asciiTheme="minorHAnsi" w:eastAsiaTheme="minorHAnsi" w:hAnsiTheme="minorHAnsi" w:cstheme="minorBidi"/>
+        <w:sz w:val="22"/>
+        <w:szCs w:val="22"/>
+        <w:lang w:val="pt-PT" w:eastAsia="en-US" w:bidi="ar-SA"/>
       </w:rPr>
     </w:rPrDefault>
-    <w:pPrDefault/>
+    <w:pPrDefault>
+      <w:pPr>
+        <w:spacing w:after="160" w:line="259" w:lineRule="auto"/>
+      </w:pPr>
+    </w:pPrDefault>
   </w:docDefaults>
   <w:latentStyles w:defLockedState="0" w:defUIPriority="99" w:defSemiHidden="0" w:defUnhideWhenUsed="0" w:defQFormat="0" w:count="376">
     <w:lsdException w:name="Normal" w:uiPriority="0" w:qFormat="1"/>
@@ -529,15 +1965,6 @@
   <w:style w:type="paragraph" w:default="1" w:styleId="Normal">
     <w:name w:val="Normal"/>
     <w:qFormat/>
-    <w:rsid w:val="00C7452E"/>
-    <w:pPr>
-      <w:spacing w:after="160" w:line="259" w:lineRule="auto"/>
-    </w:pPr>
-    <w:rPr>
-      <w:rFonts w:eastAsia="Times New Roman"/>
-      <w:sz w:val="22"/>
-      <w:szCs w:val="22"/>
-    </w:rPr>
   </w:style>
   <w:style w:type="paragraph" w:styleId="Ttulo1">
     <w:name w:val="heading 1"/>
@@ -546,17 +1973,16 @@
     <w:link w:val="Ttulo1Carter"/>
     <w:uiPriority w:val="9"/>
     <w:qFormat/>
-    <w:rsid w:val="00C7452E"/>
+    <w:rsid w:val="00B76607"/>
     <w:pPr>
       <w:keepNext/>
-      <w:spacing w:before="240" w:after="60"/>
+      <w:keepLines/>
+      <w:spacing w:before="240" w:after="0"/>
       <w:outlineLvl w:val="0"/>
     </w:pPr>
     <w:rPr>
-      <w:rFonts w:ascii="Calibri Light" w:hAnsi="Calibri Light"/>
-      <w:b/>
-      <w:bCs/>
-      <w:kern w:val="32"/>
+      <w:rFonts w:asciiTheme="majorHAnsi" w:eastAsiaTheme="majorEastAsia" w:hAnsiTheme="majorHAnsi" w:cstheme="majorBidi"/>
+      <w:color w:val="2F5496" w:themeColor="accent1" w:themeShade="BF"/>
       <w:sz w:val="32"/>
       <w:szCs w:val="32"/>
     </w:rPr>
@@ -569,42 +1995,21 @@
     <w:uiPriority w:val="9"/>
     <w:unhideWhenUsed/>
     <w:qFormat/>
-    <w:rsid w:val="00C7452E"/>
+    <w:rsid w:val="00090D98"/>
     <w:pPr>
       <w:keepNext/>
       <w:spacing w:before="240" w:after="60"/>
       <w:outlineLvl w:val="1"/>
     </w:pPr>
     <w:rPr>
-      <w:rFonts w:ascii="Calibri Light" w:hAnsi="Calibri Light"/>
+      <w:rFonts w:ascii="Calibri Light" w:eastAsia="Times New Roman" w:hAnsi="Calibri Light" w:cs="Times New Roman"/>
       <w:b/>
       <w:bCs/>
       <w:i/>
       <w:iCs/>
       <w:sz w:val="28"/>
       <w:szCs w:val="28"/>
-    </w:rPr>
-  </w:style>
-  <w:style w:type="paragraph" w:styleId="Ttulo3">
-    <w:name w:val="heading 3"/>
-    <w:basedOn w:val="Normal"/>
-    <w:next w:val="Normal"/>
-    <w:link w:val="Ttulo3Carter"/>
-    <w:uiPriority w:val="9"/>
-    <w:unhideWhenUsed/>
-    <w:qFormat/>
-    <w:rsid w:val="00C7452E"/>
-    <w:pPr>
-      <w:keepNext/>
-      <w:spacing w:before="240" w:after="60"/>
-      <w:outlineLvl w:val="2"/>
-    </w:pPr>
-    <w:rPr>
-      <w:rFonts w:ascii="Calibri Light" w:hAnsi="Calibri Light"/>
-      <w:b/>
-      <w:bCs/>
-      <w:sz w:val="26"/>
-      <w:szCs w:val="26"/>
+      <w:lang w:eastAsia="pt-PT"/>
     </w:rPr>
   </w:style>
   <w:style w:type="character" w:default="1" w:styleId="Tipodeletrapredefinidodopargrafo">
@@ -634,26 +2039,12 @@
     <w:semiHidden/>
     <w:unhideWhenUsed/>
   </w:style>
-  <w:style w:type="character" w:customStyle="1" w:styleId="Ttulo1Carter">
-    <w:name w:val="Título 1 Caráter"/>
-    <w:link w:val="Ttulo1"/>
-    <w:uiPriority w:val="9"/>
-    <w:rsid w:val="00C7452E"/>
-    <w:rPr>
-      <w:rFonts w:ascii="Calibri Light" w:eastAsia="Times New Roman" w:hAnsi="Calibri Light" w:cs="Times New Roman"/>
-      <w:b/>
-      <w:bCs/>
-      <w:kern w:val="32"/>
-      <w:sz w:val="32"/>
-      <w:szCs w:val="32"/>
-      <w:lang w:eastAsia="pt-PT"/>
-    </w:rPr>
-  </w:style>
   <w:style w:type="character" w:customStyle="1" w:styleId="Ttulo2Carter">
     <w:name w:val="Título 2 Caráter"/>
+    <w:basedOn w:val="Tipodeletrapredefinidodopargrafo"/>
     <w:link w:val="Ttulo2"/>
     <w:uiPriority w:val="9"/>
-    <w:rsid w:val="00C7452E"/>
+    <w:rsid w:val="00090D98"/>
     <w:rPr>
       <w:rFonts w:ascii="Calibri Light" w:eastAsia="Times New Roman" w:hAnsi="Calibri Light" w:cs="Times New Roman"/>
       <w:b/>
@@ -665,18 +2056,67 @@
       <w:lang w:eastAsia="pt-PT"/>
     </w:rPr>
   </w:style>
-  <w:style w:type="character" w:customStyle="1" w:styleId="Ttulo3Carter">
-    <w:name w:val="Título 3 Caráter"/>
-    <w:link w:val="Ttulo3"/>
+  <w:style w:type="character" w:customStyle="1" w:styleId="Ttulo1Carter">
+    <w:name w:val="Título 1 Caráter"/>
+    <w:basedOn w:val="Tipodeletrapredefinidodopargrafo"/>
+    <w:link w:val="Ttulo1"/>
     <w:uiPriority w:val="9"/>
-    <w:rsid w:val="00C7452E"/>
+    <w:rsid w:val="00B76607"/>
     <w:rPr>
-      <w:rFonts w:ascii="Calibri Light" w:eastAsia="Times New Roman" w:hAnsi="Calibri Light" w:cs="Times New Roman"/>
-      <w:b/>
-      <w:bCs/>
-      <w:sz w:val="26"/>
-      <w:szCs w:val="26"/>
-      <w:lang w:eastAsia="pt-PT"/>
+      <w:rFonts w:asciiTheme="majorHAnsi" w:eastAsiaTheme="majorEastAsia" w:hAnsiTheme="majorHAnsi" w:cstheme="majorBidi"/>
+      <w:color w:val="2F5496" w:themeColor="accent1" w:themeShade="BF"/>
+      <w:sz w:val="32"/>
+      <w:szCs w:val="32"/>
+    </w:rPr>
+  </w:style>
+  <w:style w:type="character" w:customStyle="1" w:styleId="rynqvb">
+    <w:name w:val="rynqvb"/>
+    <w:basedOn w:val="Tipodeletrapredefinidodopargrafo"/>
+    <w:rsid w:val="00B76607"/>
+  </w:style>
+  <w:style w:type="paragraph" w:styleId="PargrafodaLista">
+    <w:name w:val="List Paragraph"/>
+    <w:basedOn w:val="Normal"/>
+    <w:uiPriority w:val="34"/>
+    <w:qFormat/>
+    <w:rsid w:val="00B76607"/>
+    <w:pPr>
+      <w:ind w:left="720"/>
+      <w:contextualSpacing/>
+    </w:pPr>
+  </w:style>
+  <w:style w:type="paragraph" w:styleId="Ttulo">
+    <w:name w:val="Title"/>
+    <w:basedOn w:val="Normal"/>
+    <w:next w:val="Normal"/>
+    <w:link w:val="TtuloCarter"/>
+    <w:uiPriority w:val="10"/>
+    <w:qFormat/>
+    <w:rsid w:val="001B38EC"/>
+    <w:pPr>
+      <w:spacing w:after="0" w:line="240" w:lineRule="auto"/>
+      <w:contextualSpacing/>
+    </w:pPr>
+    <w:rPr>
+      <w:rFonts w:asciiTheme="majorHAnsi" w:eastAsiaTheme="majorEastAsia" w:hAnsiTheme="majorHAnsi" w:cstheme="majorBidi"/>
+      <w:spacing w:val="-10"/>
+      <w:kern w:val="28"/>
+      <w:sz w:val="56"/>
+      <w:szCs w:val="56"/>
+    </w:rPr>
+  </w:style>
+  <w:style w:type="character" w:customStyle="1" w:styleId="TtuloCarter">
+    <w:name w:val="Título Caráter"/>
+    <w:basedOn w:val="Tipodeletrapredefinidodopargrafo"/>
+    <w:link w:val="Ttulo"/>
+    <w:uiPriority w:val="10"/>
+    <w:rsid w:val="001B38EC"/>
+    <w:rPr>
+      <w:rFonts w:asciiTheme="majorHAnsi" w:eastAsiaTheme="majorEastAsia" w:hAnsiTheme="majorHAnsi" w:cstheme="majorBidi"/>
+      <w:spacing w:val="-10"/>
+      <w:kern w:val="28"/>
+      <w:sz w:val="56"/>
+      <w:szCs w:val="56"/>
     </w:rPr>
   </w:style>
 </w:styles>

</xml_diff>